<commit_message>
Saving latest Updates with script
</commit_message>
<xml_diff>
--- a/QsnsInClass.docx
+++ b/QsnsInClass.docx
@@ -5,294 +5,464 @@
     <w:p>
       <w:pPr>
         <w:rPr>
-          <w:lang w:val="en-IN"/>
-        </w:rPr>
-      </w:pPr>
-      <w:proofErr w:type="spellStart"/>
-      <w:r>
-        <w:rPr>
-          <w:lang w:val="en-IN"/>
-        </w:rPr>
-        <w:t>Qsn</w:t>
-      </w:r>
-      <w:proofErr w:type="spellEnd"/>
-      <w:r>
-        <w:rPr>
-          <w:lang w:val="en-IN"/>
-        </w:rPr>
-        <w:t xml:space="preserve"> 1. What is Intelligence?</w:t>
-      </w:r>
-    </w:p>
-    <w:p>
-      <w:pPr>
-        <w:rPr>
-          <w:lang w:val="en-IN"/>
-        </w:rPr>
-      </w:pPr>
-    </w:p>
-    <w:p>
-      <w:pPr>
-        <w:rPr>
-          <w:lang w:val="en-IN"/>
-        </w:rPr>
-      </w:pPr>
-      <w:proofErr w:type="spellStart"/>
-      <w:r>
-        <w:rPr>
-          <w:lang w:val="en-IN"/>
-        </w:rPr>
-        <w:t>Qsn</w:t>
-      </w:r>
-      <w:proofErr w:type="spellEnd"/>
-      <w:r>
-        <w:rPr>
-          <w:lang w:val="en-IN"/>
-        </w:rPr>
-        <w:t xml:space="preserve"> 2. What is a whitepaper?</w:t>
-      </w:r>
-    </w:p>
-    <w:p>
-      <w:pPr>
-        <w:rPr>
-          <w:lang w:val="en-IN"/>
-        </w:rPr>
-      </w:pPr>
-    </w:p>
-    <w:p>
-      <w:pPr>
-        <w:rPr>
-          <w:lang w:val="en-IN"/>
-        </w:rPr>
-      </w:pPr>
-      <w:proofErr w:type="spellStart"/>
-      <w:r>
-        <w:rPr>
-          <w:lang w:val="en-IN"/>
-        </w:rPr>
-        <w:t>Qsn</w:t>
-      </w:r>
-      <w:proofErr w:type="spellEnd"/>
-      <w:r>
-        <w:rPr>
-          <w:lang w:val="en-IN"/>
-        </w:rPr>
-        <w:t xml:space="preserve"> 3. What is </w:t>
-      </w:r>
-      <w:proofErr w:type="gramStart"/>
-      <w:r>
-        <w:rPr>
-          <w:lang w:val="en-IN"/>
-        </w:rPr>
-        <w:t>NL{</w:t>
-      </w:r>
-      <w:proofErr w:type="gramEnd"/>
-      <w:r>
-        <w:rPr>
-          <w:lang w:val="en-IN"/>
-        </w:rPr>
-        <w:t>P.. Natural Language Processing and what are its applications?</w:t>
-      </w:r>
-    </w:p>
-    <w:p>
-      <w:pPr>
-        <w:rPr>
-          <w:lang w:val="en-IN"/>
-        </w:rPr>
-      </w:pPr>
-    </w:p>
-    <w:p>
-      <w:pPr>
-        <w:rPr>
-          <w:lang w:val="en-IN"/>
-        </w:rPr>
-      </w:pPr>
-      <w:proofErr w:type="spellStart"/>
-      <w:r>
-        <w:rPr>
-          <w:lang w:val="en-IN"/>
-        </w:rPr>
-        <w:t>Qsn</w:t>
-      </w:r>
-      <w:proofErr w:type="spellEnd"/>
-      <w:r>
-        <w:rPr>
-          <w:lang w:val="en-IN"/>
-        </w:rPr>
-        <w:t xml:space="preserve"> 4. What was the language used to develop </w:t>
-      </w:r>
-      <w:proofErr w:type="gramStart"/>
-      <w:r>
-        <w:rPr>
-          <w:lang w:val="en-IN"/>
-        </w:rPr>
-        <w:t>GPS(</w:t>
-      </w:r>
-      <w:proofErr w:type="gramEnd"/>
-      <w:r>
-        <w:rPr>
-          <w:lang w:val="en-IN"/>
-        </w:rPr>
-        <w:t>General problem solver)?</w:t>
-      </w:r>
-    </w:p>
-    <w:p>
-      <w:pPr>
-        <w:rPr>
-          <w:lang w:val="en-IN"/>
-        </w:rPr>
-      </w:pPr>
-    </w:p>
-    <w:p>
-      <w:pPr>
-        <w:rPr>
-          <w:lang w:val="en-IN"/>
-        </w:rPr>
-      </w:pPr>
-      <w:proofErr w:type="spellStart"/>
-      <w:r>
-        <w:rPr>
-          <w:lang w:val="en-IN"/>
-        </w:rPr>
-        <w:t>Qsn</w:t>
-      </w:r>
-      <w:proofErr w:type="spellEnd"/>
-      <w:r>
-        <w:rPr>
-          <w:lang w:val="en-IN"/>
-        </w:rPr>
-        <w:t xml:space="preserve"> 5. Give examples of Strong and Weak AI?</w:t>
-      </w:r>
-    </w:p>
-    <w:p>
-      <w:pPr>
-        <w:rPr>
-          <w:lang w:val="en-IN"/>
-        </w:rPr>
-      </w:pPr>
-    </w:p>
-    <w:p>
-      <w:pPr>
-        <w:rPr>
-          <w:lang w:val="en-IN"/>
-        </w:rPr>
-      </w:pPr>
-      <w:proofErr w:type="spellStart"/>
-      <w:r>
-        <w:rPr>
-          <w:lang w:val="en-IN"/>
-        </w:rPr>
-        <w:t>Qsn</w:t>
-      </w:r>
-      <w:proofErr w:type="spellEnd"/>
-      <w:r>
-        <w:rPr>
-          <w:lang w:val="en-IN"/>
-        </w:rPr>
-        <w:t xml:space="preserve"> 6. Which was the first Algorithm generated?</w:t>
-      </w:r>
-    </w:p>
-    <w:p>
-      <w:pPr>
-        <w:rPr>
-          <w:lang w:val="en-IN"/>
-        </w:rPr>
-      </w:pPr>
-    </w:p>
-    <w:p>
-      <w:pPr>
-        <w:rPr>
-          <w:lang w:val="en-IN"/>
-        </w:rPr>
-      </w:pPr>
-      <w:proofErr w:type="spellStart"/>
-      <w:r>
-        <w:rPr>
-          <w:lang w:val="en-IN"/>
-        </w:rPr>
-        <w:t>Qsn</w:t>
-      </w:r>
-      <w:proofErr w:type="spellEnd"/>
-      <w:r>
-        <w:rPr>
-          <w:lang w:val="en-IN"/>
-        </w:rPr>
-        <w:t xml:space="preserve"> 7. Find different types of Task environment?</w:t>
-      </w:r>
-    </w:p>
-    <w:p>
-      <w:pPr>
-        <w:rPr>
-          <w:lang w:val="en-IN"/>
-        </w:rPr>
-      </w:pPr>
-    </w:p>
-    <w:p>
-      <w:pPr>
-        <w:rPr>
-          <w:lang w:val="en-IN"/>
-        </w:rPr>
-      </w:pPr>
-      <w:proofErr w:type="spellStart"/>
-      <w:r>
-        <w:rPr>
-          <w:lang w:val="en-IN"/>
-        </w:rPr>
-        <w:t>Qsn</w:t>
-      </w:r>
-      <w:proofErr w:type="spellEnd"/>
-      <w:r>
-        <w:rPr>
-          <w:lang w:val="en-IN"/>
-        </w:rPr>
-        <w:t xml:space="preserve"> 8. What if the Vacuum agent is deprived of the location sensors?</w:t>
-      </w:r>
-    </w:p>
-    <w:p>
-      <w:pPr>
-        <w:rPr>
-          <w:lang w:val="en-IN"/>
-        </w:rPr>
-      </w:pPr>
-    </w:p>
-    <w:p>
-      <w:pPr>
-        <w:rPr>
-          <w:lang w:val="en-IN"/>
-        </w:rPr>
-      </w:pPr>
-      <w:proofErr w:type="spellStart"/>
-      <w:r>
-        <w:rPr>
-          <w:lang w:val="en-IN"/>
-        </w:rPr>
-        <w:t>Qsn</w:t>
-      </w:r>
-      <w:proofErr w:type="spellEnd"/>
-      <w:r>
-        <w:rPr>
-          <w:lang w:val="en-IN"/>
-        </w:rPr>
-        <w:t xml:space="preserve"> 9. Find an example for Type 3 search?</w:t>
-      </w:r>
-    </w:p>
-    <w:p>
-      <w:pPr>
-        <w:rPr>
-          <w:lang w:val="en-IN"/>
-        </w:rPr>
-      </w:pPr>
-    </w:p>
-    <w:p>
-      <w:pPr>
-        <w:rPr>
-          <w:lang w:val="en-IN"/>
-        </w:rPr>
-      </w:pPr>
-      <w:r>
-        <w:rPr>
-          <w:lang w:val="en-IN"/>
-        </w:rPr>
-        <w:br w:type="page"/>
+          <w:rFonts w:ascii="Arial" w:hAnsi="Arial" w:cs="Arial"/>
+          <w:sz w:val="24"/>
+          <w:szCs w:val="24"/>
+          <w:lang w:val="en-IN"/>
+        </w:rPr>
+      </w:pPr>
+      <w:r>
+        <w:rPr>
+          <w:rFonts w:ascii="Arial" w:hAnsi="Arial" w:cs="Arial"/>
+          <w:sz w:val="24"/>
+          <w:szCs w:val="24"/>
+          <w:lang w:val="en-IN"/>
+        </w:rPr>
+        <w:t>Qsn 1. What is Intelligence?</w:t>
+      </w:r>
+    </w:p>
+    <w:p>
+      <w:pPr>
+        <w:rPr>
+          <w:rFonts w:ascii="Arial" w:hAnsi="Arial" w:cs="Arial"/>
+          <w:sz w:val="24"/>
+          <w:szCs w:val="24"/>
+          <w:lang w:val="en-IN"/>
+        </w:rPr>
+      </w:pPr>
+      <w:r>
+        <w:rPr>
+          <w:rFonts w:ascii="Arial" w:hAnsi="Arial" w:cs="Arial"/>
+          <w:sz w:val="24"/>
+          <w:szCs w:val="24"/>
+          <w:lang w:val="en-IN"/>
+        </w:rPr>
+        <w:t>Qsn 2. What is a whitepaper?</w:t>
+      </w:r>
+    </w:p>
+    <w:p>
+      <w:pPr>
+        <w:rPr>
+          <w:rFonts w:ascii="Arial" w:hAnsi="Arial" w:cs="Arial"/>
+          <w:sz w:val="24"/>
+          <w:szCs w:val="24"/>
+          <w:lang w:val="en-IN"/>
+        </w:rPr>
+      </w:pPr>
+      <w:r>
+        <w:rPr>
+          <w:rFonts w:ascii="Arial" w:hAnsi="Arial" w:cs="Arial"/>
+          <w:sz w:val="24"/>
+          <w:szCs w:val="24"/>
+          <w:lang w:val="en-IN"/>
+        </w:rPr>
+        <w:t>Qsn 3. What is NL{P.. Natural Language Processing and what are its applications?</w:t>
+      </w:r>
+    </w:p>
+    <w:p>
+      <w:pPr>
+        <w:rPr>
+          <w:rFonts w:ascii="Arial" w:hAnsi="Arial" w:cs="Arial"/>
+          <w:sz w:val="24"/>
+          <w:szCs w:val="24"/>
+          <w:lang w:val="en-IN"/>
+        </w:rPr>
+      </w:pPr>
+      <w:r>
+        <w:rPr>
+          <w:rFonts w:ascii="Arial" w:hAnsi="Arial" w:cs="Arial"/>
+          <w:sz w:val="24"/>
+          <w:szCs w:val="24"/>
+          <w:lang w:val="en-IN"/>
+        </w:rPr>
+        <w:t>Qsn 4. What was the language used to develop GPS(General problem solver)?</w:t>
+      </w:r>
+    </w:p>
+    <w:p>
+      <w:pPr>
+        <w:rPr>
+          <w:rFonts w:ascii="Arial" w:hAnsi="Arial" w:cs="Arial"/>
+          <w:sz w:val="24"/>
+          <w:szCs w:val="24"/>
+          <w:lang w:val="en-IN"/>
+        </w:rPr>
+      </w:pPr>
+      <w:r>
+        <w:rPr>
+          <w:rFonts w:ascii="Arial" w:hAnsi="Arial" w:cs="Arial"/>
+          <w:sz w:val="24"/>
+          <w:szCs w:val="24"/>
+          <w:lang w:val="en-IN"/>
+        </w:rPr>
+        <w:t>Qsn 5. Give examples of Strong and Weak AI?</w:t>
+      </w:r>
+    </w:p>
+    <w:p>
+      <w:pPr>
+        <w:rPr>
+          <w:rFonts w:ascii="Arial" w:hAnsi="Arial" w:cs="Arial"/>
+          <w:sz w:val="24"/>
+          <w:szCs w:val="24"/>
+          <w:lang w:val="en-IN"/>
+        </w:rPr>
+      </w:pPr>
+      <w:r>
+        <w:rPr>
+          <w:rFonts w:ascii="Arial" w:hAnsi="Arial" w:cs="Arial"/>
+          <w:sz w:val="24"/>
+          <w:szCs w:val="24"/>
+          <w:lang w:val="en-IN"/>
+        </w:rPr>
+        <w:t>Qsn 6. Which was the first Algorithm generated?</w:t>
+      </w:r>
+    </w:p>
+    <w:p>
+      <w:pPr>
+        <w:rPr>
+          <w:rFonts w:ascii="Arial" w:hAnsi="Arial" w:cs="Arial"/>
+          <w:sz w:val="24"/>
+          <w:szCs w:val="24"/>
+          <w:lang w:val="en-IN"/>
+        </w:rPr>
+      </w:pPr>
+      <w:r>
+        <w:rPr>
+          <w:rFonts w:ascii="Arial" w:hAnsi="Arial" w:cs="Arial"/>
+          <w:sz w:val="24"/>
+          <w:szCs w:val="24"/>
+          <w:lang w:val="en-IN"/>
+        </w:rPr>
+        <w:t>Qsn 7. Find different types of Task environment?</w:t>
+      </w:r>
+    </w:p>
+    <w:p>
+      <w:pPr>
+        <w:rPr>
+          <w:rFonts w:ascii="Arial" w:hAnsi="Arial" w:cs="Arial"/>
+          <w:sz w:val="24"/>
+          <w:szCs w:val="24"/>
+          <w:lang w:val="en-IN"/>
+        </w:rPr>
+      </w:pPr>
+      <w:r>
+        <w:rPr>
+          <w:rFonts w:ascii="Arial" w:hAnsi="Arial" w:cs="Arial"/>
+          <w:sz w:val="24"/>
+          <w:szCs w:val="24"/>
+          <w:lang w:val="en-IN"/>
+        </w:rPr>
+        <w:t>Qsn 8. What if the Vacuum agent is deprived of the location sensors?</w:t>
+      </w:r>
+    </w:p>
+    <w:p>
+      <w:pPr>
+        <w:rPr>
+          <w:rFonts w:ascii="Arial" w:hAnsi="Arial" w:cs="Arial"/>
+          <w:sz w:val="24"/>
+          <w:szCs w:val="24"/>
+          <w:lang w:val="en-IN"/>
+        </w:rPr>
+      </w:pPr>
+      <w:r>
+        <w:rPr>
+          <w:rFonts w:ascii="Arial" w:hAnsi="Arial" w:cs="Arial"/>
+          <w:sz w:val="24"/>
+          <w:szCs w:val="24"/>
+          <w:lang w:val="en-IN"/>
+        </w:rPr>
+        <w:t>Qsn 9. Find an example for Type 3 search?</w:t>
+      </w:r>
+    </w:p>
+    <w:p>
+      <w:pPr>
+        <w:shd w:val="clear" w:color="auto" w:fill="FFFFFF"/>
+        <w:rPr>
+          <w:rFonts w:ascii="Arial" w:hAnsi="Arial" w:cs="Arial"/>
+          <w:sz w:val="24"/>
+          <w:szCs w:val="24"/>
+          <w:lang w:val="en-IN"/>
+        </w:rPr>
+      </w:pPr>
+      <w:r>
+        <w:rPr>
+          <w:rFonts w:ascii="Arial" w:hAnsi="Arial" w:cs="Arial"/>
+          <w:sz w:val="24"/>
+          <w:szCs w:val="24"/>
+          <w:shd w:val="clear" w:color="auto" w:fill="FFFFFF"/>
+        </w:rPr>
+        <w:t>1. What is Intelligence?</w:t>
+      </w:r>
+      <w:r>
+        <w:rPr>
+          <w:rFonts w:ascii="Arial" w:hAnsi="Arial" w:cs="Arial"/>
+          <w:sz w:val="24"/>
+          <w:szCs w:val="24"/>
+        </w:rPr>
+        <w:br/>
+      </w:r>
+      <w:r>
+        <w:rPr>
+          <w:rFonts w:ascii="Arial" w:hAnsi="Arial" w:cs="Arial"/>
+          <w:sz w:val="24"/>
+          <w:szCs w:val="24"/>
+          <w:shd w:val="clear" w:color="auto" w:fill="FFFFFF"/>
+        </w:rPr>
+        <w:t>2. What are White Papers?</w:t>
+      </w:r>
+      <w:r>
+        <w:rPr>
+          <w:rFonts w:ascii="Arial" w:hAnsi="Arial" w:cs="Arial"/>
+          <w:sz w:val="24"/>
+          <w:szCs w:val="24"/>
+        </w:rPr>
+        <w:br/>
+      </w:r>
+      <w:r>
+        <w:rPr>
+          <w:rFonts w:ascii="Arial" w:hAnsi="Arial" w:cs="Arial"/>
+          <w:sz w:val="24"/>
+          <w:szCs w:val="24"/>
+          <w:shd w:val="clear" w:color="auto" w:fill="FFFFFF"/>
+        </w:rPr>
+        <w:t>3. What is NLP? What are its applications?</w:t>
+      </w:r>
+      <w:r>
+        <w:rPr>
+          <w:rFonts w:ascii="Arial" w:hAnsi="Arial" w:cs="Arial"/>
+          <w:sz w:val="24"/>
+          <w:szCs w:val="24"/>
+        </w:rPr>
+        <w:br/>
+      </w:r>
+      <w:r>
+        <w:rPr>
+          <w:rFonts w:ascii="Arial" w:hAnsi="Arial" w:cs="Arial"/>
+          <w:sz w:val="24"/>
+          <w:szCs w:val="24"/>
+          <w:shd w:val="clear" w:color="auto" w:fill="FFFFFF"/>
+        </w:rPr>
+        <w:t>4. What was the language used to develop GPS?</w:t>
+      </w:r>
+      <w:r>
+        <w:rPr>
+          <w:rFonts w:ascii="Arial" w:hAnsi="Arial" w:cs="Arial"/>
+          <w:sz w:val="24"/>
+          <w:szCs w:val="24"/>
+        </w:rPr>
+        <w:br/>
+      </w:r>
+      <w:r>
+        <w:rPr>
+          <w:rFonts w:ascii="Arial" w:hAnsi="Arial" w:cs="Arial"/>
+          <w:sz w:val="24"/>
+          <w:szCs w:val="24"/>
+          <w:shd w:val="clear" w:color="auto" w:fill="FFFFFF"/>
+        </w:rPr>
+        <w:t>5. Give examples of strong and weak AI</w:t>
+      </w:r>
+      <w:r>
+        <w:rPr>
+          <w:rFonts w:ascii="Arial" w:hAnsi="Arial" w:cs="Arial"/>
+          <w:sz w:val="24"/>
+          <w:szCs w:val="24"/>
+        </w:rPr>
+        <w:br/>
+      </w:r>
+      <w:r>
+        <w:rPr>
+          <w:rFonts w:ascii="Arial" w:hAnsi="Arial" w:cs="Arial"/>
+          <w:sz w:val="24"/>
+          <w:szCs w:val="24"/>
+          <w:shd w:val="clear" w:color="auto" w:fill="FFFFFF"/>
+        </w:rPr>
+        <w:t>6. What was the first algorithm generated?</w:t>
+      </w:r>
+      <w:r>
+        <w:rPr>
+          <w:rFonts w:ascii="Arial" w:hAnsi="Arial" w:cs="Arial"/>
+          <w:sz w:val="24"/>
+          <w:szCs w:val="24"/>
+        </w:rPr>
+        <w:br/>
+      </w:r>
+      <w:r>
+        <w:rPr>
+          <w:rFonts w:ascii="Arial" w:hAnsi="Arial" w:cs="Arial"/>
+          <w:sz w:val="24"/>
+          <w:szCs w:val="24"/>
+          <w:shd w:val="clear" w:color="auto" w:fill="FFFFFF"/>
+        </w:rPr>
+        <w:t>7. Examples for different types of task environment</w:t>
+      </w:r>
+      <w:r>
+        <w:rPr>
+          <w:rFonts w:ascii="Arial" w:hAnsi="Arial" w:cs="Arial"/>
+          <w:sz w:val="24"/>
+          <w:szCs w:val="24"/>
+        </w:rPr>
+        <w:br/>
+      </w:r>
+      <w:r>
+        <w:rPr>
+          <w:rFonts w:ascii="Arial" w:hAnsi="Arial" w:cs="Arial"/>
+          <w:sz w:val="24"/>
+          <w:szCs w:val="24"/>
+          <w:shd w:val="clear" w:color="auto" w:fill="FFFFFF"/>
+        </w:rPr>
+        <w:t>8. What if the vacuum agent is deprived from its location sensor?</w:t>
+      </w:r>
+      <w:r>
+        <w:rPr>
+          <w:rFonts w:ascii="Arial" w:hAnsi="Arial" w:cs="Arial"/>
+          <w:sz w:val="24"/>
+          <w:szCs w:val="24"/>
+        </w:rPr>
+        <w:br/>
+      </w:r>
+      <w:r>
+        <w:rPr>
+          <w:rFonts w:ascii="Arial" w:hAnsi="Arial" w:cs="Arial"/>
+          <w:sz w:val="24"/>
+          <w:szCs w:val="24"/>
+          <w:shd w:val="clear" w:color="auto" w:fill="FFFFFF"/>
+        </w:rPr>
+        <w:t>9. Find examples for type 3 search</w:t>
+      </w:r>
+    </w:p>
+    <w:p>
+      <w:pPr>
+        <w:shd w:val="clear" w:color="auto" w:fill="FFFFFF"/>
+        <w:jc w:val="both"/>
+        <w:rPr>
+          <w:rFonts w:ascii="Arial" w:eastAsia="Times New Roman" w:hAnsi="Arial" w:cs="Arial"/>
+          <w:color w:val="3C4043"/>
+          <w:spacing w:val="3"/>
+          <w:sz w:val="24"/>
+          <w:szCs w:val="24"/>
+        </w:rPr>
+      </w:pPr>
+      <w:r>
+        <w:rPr>
+          <w:rFonts w:ascii="Arial" w:eastAsia="Times New Roman" w:hAnsi="Arial" w:cs="Arial"/>
+          <w:color w:val="3C4043"/>
+          <w:spacing w:val="3"/>
+          <w:sz w:val="24"/>
+          <w:szCs w:val="24"/>
+        </w:rPr>
+        <w:t>Qsn 3. GPS is a general problem solver program developed  1950-60 - designed to be a problem solving program capable of solving wide range of problems formulated in a way similar to Human ways of thinking.</w:t>
+      </w:r>
+      <w:r>
+        <w:rPr>
+          <w:rFonts w:ascii="Arial" w:eastAsia="Times New Roman" w:hAnsi="Arial" w:cs="Arial"/>
+          <w:color w:val="3C4043"/>
+          <w:spacing w:val="3"/>
+          <w:sz w:val="24"/>
+          <w:szCs w:val="24"/>
+        </w:rPr>
+        <w:br/>
+        <w:t>The Language used for this program was IPL - information processing Lang - was specifically designed to facilitate the creation of programs that could manipulate and reason about symbolic representations, problem-solving tasks</w:t>
+      </w:r>
+    </w:p>
+    <w:p>
+      <w:pPr>
+        <w:shd w:val="clear" w:color="auto" w:fill="FFFFFF"/>
+        <w:spacing w:after="0" w:line="240" w:lineRule="auto"/>
+        <w:jc w:val="both"/>
+        <w:rPr>
+          <w:rFonts w:ascii="Arial" w:eastAsia="Times New Roman" w:hAnsi="Arial" w:cs="Arial"/>
+          <w:sz w:val="24"/>
+          <w:szCs w:val="24"/>
+        </w:rPr>
+      </w:pPr>
+    </w:p>
+    <w:p>
+      <w:pPr>
+        <w:shd w:val="clear" w:color="auto" w:fill="FFFFFF"/>
+        <w:spacing w:after="0" w:line="240" w:lineRule="auto"/>
+        <w:jc w:val="both"/>
+        <w:rPr>
+          <w:rFonts w:ascii="Arial" w:eastAsia="Times New Roman" w:hAnsi="Arial" w:cs="Arial"/>
+          <w:color w:val="3C4043"/>
+          <w:spacing w:val="3"/>
+          <w:sz w:val="24"/>
+          <w:szCs w:val="24"/>
+        </w:rPr>
+      </w:pPr>
+      <w:r>
+        <w:rPr>
+          <w:rFonts w:ascii="Arial" w:eastAsia="Times New Roman" w:hAnsi="Arial" w:cs="Arial"/>
+          <w:color w:val="3C4043"/>
+          <w:spacing w:val="3"/>
+          <w:sz w:val="24"/>
+          <w:szCs w:val="24"/>
+        </w:rPr>
+        <w:t>Qsn 1. In the context of AI ... intelligence would mean ... ability of a system to perform tasks that typically require human intelligence.. and these tasks could be learning from experience, understanding natural language, recognizing patterns, solving problems, making decisions based on analyzing inputs and information/data available.</w:t>
+      </w:r>
+    </w:p>
+    <w:p>
+      <w:pPr>
+        <w:shd w:val="clear" w:color="auto" w:fill="FFFFFF"/>
+        <w:spacing w:after="0" w:line="240" w:lineRule="auto"/>
+        <w:jc w:val="both"/>
+        <w:rPr>
+          <w:rFonts w:ascii="Arial" w:eastAsia="Times New Roman" w:hAnsi="Arial" w:cs="Arial"/>
+          <w:sz w:val="24"/>
+          <w:szCs w:val="24"/>
+        </w:rPr>
+      </w:pPr>
+    </w:p>
+    <w:p>
+      <w:pPr>
+        <w:shd w:val="clear" w:color="auto" w:fill="FFFFFF"/>
+        <w:spacing w:after="0" w:line="240" w:lineRule="auto"/>
+        <w:jc w:val="both"/>
+        <w:rPr>
+          <w:rFonts w:ascii="Arial" w:hAnsi="Arial" w:cs="Arial"/>
+          <w:sz w:val="24"/>
+          <w:szCs w:val="24"/>
+          <w:lang w:val="en-IN"/>
+        </w:rPr>
+      </w:pPr>
+      <w:r>
+        <w:rPr>
+          <w:rFonts w:ascii="Arial" w:eastAsia="Times New Roman" w:hAnsi="Arial" w:cs="Arial"/>
+          <w:color w:val="3C4043"/>
+          <w:spacing w:val="3"/>
+          <w:sz w:val="24"/>
+          <w:szCs w:val="24"/>
+        </w:rPr>
+        <w:t>Qsn 9 Type 3 search - is where we search for an optimal sequence of steps(actions) that leads from an 'Initial state' to a 'Goal state'. An optimal sequence of steps would mean - lowest cost - in terms of time or resources - example- path finding in Robotics and video gaming, route planning in logistics and travel planning, resource allocation</w:t>
+      </w:r>
+      <w:r>
+        <w:rPr>
+          <w:rFonts w:ascii="Arial" w:eastAsia="Times New Roman" w:hAnsi="Arial" w:cs="Arial"/>
+          <w:color w:val="3C4043"/>
+          <w:spacing w:val="3"/>
+          <w:sz w:val="24"/>
+          <w:szCs w:val="24"/>
+        </w:rPr>
+        <w:t xml:space="preserve">…. </w:t>
+      </w:r>
+      <w:r>
+        <w:rPr>
+          <w:rFonts w:ascii="Arial" w:eastAsia="Times New Roman" w:hAnsi="Arial" w:cs="Arial"/>
+          <w:color w:val="3C4043"/>
+          <w:spacing w:val="3"/>
+          <w:sz w:val="24"/>
+          <w:szCs w:val="24"/>
+        </w:rPr>
+        <w:t xml:space="preserve">while Type 1 search is just find a state or configuration that satisfies the given conditions or 'Goal state' .... and Type 2 search is search for a sequence of steps(Actions) that leads from the 'Initial state' to a desired 'Goal state' -- may be any </w:t>
+      </w:r>
+      <w:r>
+        <w:rPr>
+          <w:rFonts w:ascii="Arial" w:eastAsia="Times New Roman" w:hAnsi="Arial" w:cs="Arial"/>
+          <w:color w:val="3C4043"/>
+          <w:spacing w:val="3"/>
+          <w:sz w:val="24"/>
+          <w:szCs w:val="24"/>
+        </w:rPr>
+        <w:lastRenderedPageBreak/>
+        <w:t>state satisfying the goal state condition or a specific goal state ... without explicitly looking for a optimized solution.</w:t>
       </w:r>
     </w:p>
     <w:p>
@@ -304,11 +474,20 @@
           <w:lang w:val="en-IN"/>
         </w:rPr>
       </w:pPr>
-      <w:r>
-        <w:rPr>
-          <w:lang w:val="en-IN"/>
-        </w:rPr>
-        <w:lastRenderedPageBreak/>
+    </w:p>
+    <w:p>
+      <w:pPr>
+        <w:tabs>
+          <w:tab w:val="num" w:pos="720"/>
+        </w:tabs>
+        <w:rPr>
+          <w:lang w:val="en-IN"/>
+        </w:rPr>
+      </w:pPr>
+      <w:r>
+        <w:rPr>
+          <w:lang w:val="en-IN"/>
+        </w:rPr>
         <w:t>When did the first notion of AI evolve?</w:t>
       </w:r>
     </w:p>
@@ -357,21 +536,7 @@
         <w:rPr>
           <w:lang w:val="en-IN"/>
         </w:rPr>
-        <w:t xml:space="preserve">What is a </w:t>
-      </w:r>
-      <w:proofErr w:type="spellStart"/>
-      <w:r>
-        <w:rPr>
-          <w:lang w:val="en-IN"/>
-        </w:rPr>
-        <w:t>turing</w:t>
-      </w:r>
-      <w:proofErr w:type="spellEnd"/>
-      <w:r>
-        <w:rPr>
-          <w:lang w:val="en-IN"/>
-        </w:rPr>
-        <w:t xml:space="preserve"> machine?</w:t>
+        <w:t>What is a turing machine?</w:t>
       </w:r>
     </w:p>
     <w:p>
@@ -1243,6 +1408,7 @@
   <w:style w:type="character" w:default="1" w:styleId="DefaultParagraphFont">
     <w:name w:val="Default Paragraph Font"/>
     <w:uiPriority w:val="1"/>
+    <w:semiHidden/>
     <w:unhideWhenUsed/>
   </w:style>
   <w:style w:type="table" w:default="1" w:styleId="TableNormal">
@@ -1520,6 +1686,11 @@
       <w:i/>
       <w:iCs/>
     </w:rPr>
+  </w:style>
+  <w:style w:type="character" w:customStyle="1" w:styleId="t8rtjd">
+    <w:name w:val="t8rtjd"/>
+    <w:basedOn w:val="DefaultParagraphFont"/>
+    <w:rsid w:val="00632033"/>
   </w:style>
 </w:styles>
 </file>

</xml_diff>